<commit_message>
Fiche de test continuer
</commit_message>
<xml_diff>
--- a/tests/ReaBado-1.docx
+++ b/tests/ReaBado-1.docx
@@ -1107,6 +1107,12 @@
                 <w:rFonts w:ascii="Arial" w:hAnsi="Arial" w:cs="Arial"/>
               </w:rPr>
               <w:t>.</w:t>
+            </w:r>
+            <w:r>
+              <w:rPr>
+                <w:rFonts w:ascii="Arial" w:hAnsi="Arial" w:cs="Arial"/>
+              </w:rPr>
+              <w:t xml:space="preserve"> Disponible sur tout appareil connecter au même wifi.</w:t>
             </w:r>
           </w:p>
         </w:tc>
@@ -1627,49 +1633,8 @@
               <w:rPr>
                 <w:rFonts w:ascii="Arial" w:hAnsi="Arial" w:cs="Arial"/>
               </w:rPr>
-              <w:fldChar w:fldCharType="begin"/>
-            </w:r>
-            <w:r>
-              <w:rPr>
-                <w:rFonts w:ascii="Arial" w:hAnsi="Arial" w:cs="Arial"/>
-              </w:rPr>
-              <w:instrText xml:space="preserve"> </w:instrText>
-            </w:r>
-            <w:r>
-              <w:rPr>
-                <w:rFonts w:ascii="Arial" w:hAnsi="Arial" w:cs="Arial"/>
-                <w:color w:val="374151"/>
-                <w:shd w:val="clear" w:color="auto" w:fill="F7F7F8"/>
-              </w:rPr>
-              <w:instrText>SEQ A \r 1</w:instrText>
-            </w:r>
-            <w:r>
-              <w:rPr>
-                <w:rFonts w:ascii="Arial" w:hAnsi="Arial" w:cs="Arial"/>
-              </w:rPr>
-              <w:instrText xml:space="preserve"> </w:instrText>
-            </w:r>
-            <w:r>
-              <w:rPr>
-                <w:rFonts w:ascii="Arial" w:hAnsi="Arial" w:cs="Arial"/>
-              </w:rPr>
-              <w:fldChar w:fldCharType="separate"/>
-            </w:r>
-            <w:r>
-              <w:rPr>
-                <w:rFonts w:ascii="Arial" w:hAnsi="Arial" w:cs="Arial"/>
-                <w:noProof/>
-                <w:color w:val="374151"/>
-                <w:shd w:val="clear" w:color="auto" w:fill="F7F7F8"/>
-              </w:rPr>
               <w:t>1</w:t>
             </w:r>
-            <w:r>
-              <w:rPr>
-                <w:rFonts w:ascii="Arial" w:hAnsi="Arial" w:cs="Arial"/>
-              </w:rPr>
-              <w:fldChar w:fldCharType="end"/>
-            </w:r>
           </w:p>
         </w:tc>
         <w:tc>
@@ -1683,50 +1648,46 @@
                 <w:rFonts w:ascii="Arial" w:hAnsi="Arial" w:cs="Arial"/>
               </w:rPr>
             </w:pPr>
+            <w:r>
+              <w:rPr>
+                <w:rFonts w:ascii="Arial" w:hAnsi="Arial" w:cs="Arial"/>
+              </w:rPr>
+              <w:t xml:space="preserve">Ouvrez un terminal sur le </w:t>
+            </w:r>
+            <w:r>
+              <w:rPr>
+                <w:rFonts w:ascii="Arial" w:hAnsi="Arial" w:cs="Arial"/>
+              </w:rPr>
+              <w:t xml:space="preserve">serveur </w:t>
+            </w:r>
             <w:proofErr w:type="spellStart"/>
             <w:r>
               <w:rPr>
                 <w:rFonts w:ascii="Arial" w:hAnsi="Arial" w:cs="Arial"/>
               </w:rPr>
-              <w:t>Selectionner</w:t>
+              <w:t>hébérgant</w:t>
             </w:r>
             <w:proofErr w:type="spellEnd"/>
             <w:r>
               <w:rPr>
                 <w:rFonts w:ascii="Arial" w:hAnsi="Arial" w:cs="Arial"/>
               </w:rPr>
-              <w:t xml:space="preserve"> sur VS Code sur l’onglet </w:t>
-            </w:r>
-            <w:r>
-              <w:rPr>
-                <w:rFonts w:ascii="Arial" w:hAnsi="Arial" w:cs="Arial"/>
-                <w:i/>
-                <w:iCs/>
-              </w:rPr>
-              <w:t>Terminal</w:t>
-            </w:r>
-            <w:r>
-              <w:rPr>
-                <w:rFonts w:ascii="Arial" w:hAnsi="Arial" w:cs="Arial"/>
-              </w:rPr>
-              <w:t xml:space="preserve"> puis </w:t>
-            </w:r>
-            <w:r>
-              <w:rPr>
-                <w:rFonts w:ascii="Arial" w:hAnsi="Arial" w:cs="Arial"/>
-                <w:i/>
-                <w:iCs/>
-              </w:rPr>
-              <w:t>new terminal</w:t>
-            </w:r>
-            <w:r>
-              <w:rPr>
-                <w:rFonts w:ascii="Arial" w:hAnsi="Arial" w:cs="Arial"/>
-              </w:rPr>
-              <w:t xml:space="preserve"> pour lancer un nouveau terminal.</w:t>
-            </w:r>
-          </w:p>
-          <w:p/>
+              <w:t xml:space="preserve"> l’application</w:t>
+            </w:r>
+            <w:r>
+              <w:rPr>
+                <w:rFonts w:ascii="Arial" w:hAnsi="Arial" w:cs="Arial"/>
+              </w:rPr>
+              <w:t>.</w:t>
+            </w:r>
+          </w:p>
+          <w:p>
+            <w:pPr>
+              <w:rPr>
+                <w:rFonts w:ascii="Arial" w:hAnsi="Arial" w:cs="Arial"/>
+              </w:rPr>
+            </w:pPr>
+          </w:p>
         </w:tc>
         <w:tc>
           <w:tcPr>
@@ -1743,7 +1704,7 @@
               <w:rPr>
                 <w:rFonts w:ascii="Arial" w:hAnsi="Arial" w:cs="Arial"/>
               </w:rPr>
-              <w:t>Un terminal apparait en bas de votre écran.</w:t>
+              <w:t>Un terminal apparait.</w:t>
             </w:r>
           </w:p>
         </w:tc>
@@ -1847,174 +1808,142 @@
             <w:pPr>
               <w:rPr>
                 <w:rFonts w:ascii="Arial" w:hAnsi="Arial" w:cs="Arial"/>
-              </w:rPr>
-            </w:pPr>
-            <w:proofErr w:type="spellStart"/>
-            <w:r>
-              <w:rPr>
-                <w:rFonts w:ascii="Arial" w:hAnsi="Arial" w:cs="Arial"/>
-              </w:rPr>
-              <w:t>Tapper</w:t>
-            </w:r>
-            <w:proofErr w:type="spellEnd"/>
-            <w:r>
-              <w:rPr>
-                <w:rFonts w:ascii="Arial" w:hAnsi="Arial" w:cs="Arial"/>
-              </w:rPr>
-              <w:t xml:space="preserve"> la commande </w:t>
-            </w:r>
-            <w:proofErr w:type="spellStart"/>
-            <w:r>
-              <w:rPr>
-                <w:rFonts w:ascii="Arial" w:hAnsi="Arial" w:cs="Arial"/>
                 <w:b/>
                 <w:bCs/>
               </w:rPr>
-              <w:t>npm</w:t>
+            </w:pPr>
+            <w:proofErr w:type="spellStart"/>
+            <w:r>
+              <w:rPr>
+                <w:rFonts w:ascii="Arial" w:hAnsi="Arial" w:cs="Arial"/>
+              </w:rPr>
+              <w:t>Tappez</w:t>
             </w:r>
             <w:proofErr w:type="spellEnd"/>
+            <w:r>
+              <w:rPr>
+                <w:rFonts w:ascii="Arial" w:hAnsi="Arial" w:cs="Arial"/>
+              </w:rPr>
+              <w:t xml:space="preserve"> la commande </w:t>
+            </w:r>
+            <w:proofErr w:type="spellStart"/>
             <w:r>
               <w:rPr>
                 <w:rFonts w:ascii="Arial" w:hAnsi="Arial" w:cs="Arial"/>
                 <w:b/>
                 <w:bCs/>
               </w:rPr>
-              <w:t xml:space="preserve"> </w:t>
-            </w:r>
-            <w:proofErr w:type="spellStart"/>
+              <w:t>ip</w:t>
+            </w:r>
+            <w:proofErr w:type="spellEnd"/>
             <w:r>
               <w:rPr>
                 <w:rFonts w:ascii="Arial" w:hAnsi="Arial" w:cs="Arial"/>
                 <w:b/>
                 <w:bCs/>
               </w:rPr>
-              <w:t>install</w:t>
+              <w:t xml:space="preserve"> config</w:t>
+            </w:r>
+            <w:r>
+              <w:rPr>
+                <w:rFonts w:ascii="Arial" w:hAnsi="Arial" w:cs="Arial"/>
+              </w:rPr>
+              <w:t xml:space="preserve"> dans le terminal pour récupérer l’</w:t>
+            </w:r>
+            <w:proofErr w:type="spellStart"/>
+            <w:r>
+              <w:rPr>
+                <w:rFonts w:ascii="Arial" w:hAnsi="Arial" w:cs="Arial"/>
+              </w:rPr>
+              <w:t>addresse</w:t>
             </w:r>
             <w:proofErr w:type="spellEnd"/>
+            <w:r>
+              <w:rPr>
+                <w:rFonts w:ascii="Arial" w:hAnsi="Arial" w:cs="Arial"/>
+              </w:rPr>
+              <w:t xml:space="preserve"> IP v4 de la carte réseau sans fil Wi-Fi</w:t>
+            </w:r>
             <w:r>
               <w:rPr>
                 <w:rFonts w:ascii="Arial" w:hAnsi="Arial" w:cs="Arial"/>
                 <w:b/>
                 <w:bCs/>
               </w:rPr>
+              <w:t>.</w:t>
+            </w:r>
+          </w:p>
+          <w:p>
+            <w:pPr>
+              <w:rPr>
+                <w:rFonts w:ascii="Arial" w:hAnsi="Arial" w:cs="Arial"/>
+              </w:rPr>
+            </w:pPr>
+          </w:p>
+        </w:tc>
+        <w:tc>
+          <w:tcPr>
+            <w:tcW w:w="4258" w:type="dxa"/>
+            <w:shd w:val="clear" w:color="auto" w:fill="auto"/>
+          </w:tcPr>
+          <w:p>
+            <w:pPr>
+              <w:rPr>
+                <w:rFonts w:ascii="Arial" w:hAnsi="Arial" w:cs="Arial"/>
+              </w:rPr>
+            </w:pPr>
+            <w:r>
+              <w:rPr>
+                <w:rFonts w:ascii="Arial" w:hAnsi="Arial" w:cs="Arial"/>
+              </w:rPr>
+              <w:t>Des adresses apparaissent, chercher l’</w:t>
+            </w:r>
+            <w:proofErr w:type="spellStart"/>
+            <w:r>
+              <w:rPr>
+                <w:rFonts w:ascii="Arial" w:hAnsi="Arial" w:cs="Arial"/>
+              </w:rPr>
+              <w:t>addresse</w:t>
+            </w:r>
+            <w:proofErr w:type="spellEnd"/>
+            <w:r>
+              <w:rPr>
+                <w:rFonts w:ascii="Arial" w:hAnsi="Arial" w:cs="Arial"/>
+              </w:rPr>
               <w:t xml:space="preserve"> </w:t>
             </w:r>
-            <w:r>
-              <w:rPr>
-                <w:rFonts w:ascii="Arial" w:hAnsi="Arial" w:cs="Arial"/>
-              </w:rPr>
-              <w:t xml:space="preserve">pour installer le dossier </w:t>
-            </w:r>
-            <w:proofErr w:type="spellStart"/>
             <w:r>
               <w:rPr>
                 <w:rFonts w:ascii="Arial" w:hAnsi="Arial" w:cs="Arial"/>
                 <w:i/>
                 <w:iCs/>
               </w:rPr>
-              <w:t>node</w:t>
-            </w:r>
+              <w:t>IPv4</w:t>
+            </w:r>
+            <w:r>
+              <w:rPr>
+                <w:rFonts w:ascii="Arial" w:hAnsi="Arial" w:cs="Arial"/>
+              </w:rPr>
+              <w:t xml:space="preserve"> de la carte </w:t>
+            </w:r>
+            <w:proofErr w:type="spellStart"/>
             <w:r>
               <w:rPr>
                 <w:rFonts w:ascii="Arial" w:hAnsi="Arial" w:cs="Arial"/>
                 <w:i/>
                 <w:iCs/>
               </w:rPr>
-              <w:t>_</w:t>
-            </w:r>
+              <w:t>Carte</w:t>
+            </w:r>
+            <w:proofErr w:type="spellEnd"/>
             <w:r>
               <w:rPr>
                 <w:rFonts w:ascii="Arial" w:hAnsi="Arial" w:cs="Arial"/>
                 <w:i/>
                 <w:iCs/>
               </w:rPr>
-              <w:t>modules</w:t>
-            </w:r>
-            <w:proofErr w:type="spellEnd"/>
-            <w:r>
-              <w:rPr>
-                <w:rFonts w:ascii="Arial" w:hAnsi="Arial" w:cs="Arial"/>
-              </w:rPr>
-              <w:t xml:space="preserve"> (nécessaire au lancement du serveur </w:t>
-            </w:r>
-            <w:proofErr w:type="spellStart"/>
-            <w:r>
-              <w:rPr>
-                <w:rFonts w:ascii="Arial" w:hAnsi="Arial" w:cs="Arial"/>
-              </w:rPr>
-              <w:t>node</w:t>
-            </w:r>
-            <w:proofErr w:type="spellEnd"/>
-            <w:r>
-              <w:rPr>
-                <w:rFonts w:ascii="Arial" w:hAnsi="Arial" w:cs="Arial"/>
-              </w:rPr>
-              <w:t xml:space="preserve"> </w:t>
-            </w:r>
-            <w:proofErr w:type="spellStart"/>
-            <w:r>
-              <w:rPr>
-                <w:rFonts w:ascii="Arial" w:hAnsi="Arial" w:cs="Arial"/>
-              </w:rPr>
-              <w:t>js</w:t>
-            </w:r>
-            <w:proofErr w:type="spellEnd"/>
-            <w:r>
-              <w:rPr>
-                <w:rFonts w:ascii="Arial" w:hAnsi="Arial" w:cs="Arial"/>
-              </w:rPr>
-              <w:t>)</w:t>
-            </w:r>
-          </w:p>
-          <w:p>
-            <w:pPr>
-              <w:rPr>
-                <w:rFonts w:ascii="Arial" w:hAnsi="Arial" w:cs="Arial"/>
-              </w:rPr>
-            </w:pPr>
-          </w:p>
-        </w:tc>
-        <w:tc>
-          <w:tcPr>
-            <w:tcW w:w="4258" w:type="dxa"/>
-            <w:shd w:val="clear" w:color="auto" w:fill="auto"/>
-          </w:tcPr>
-          <w:p>
-            <w:pPr>
-              <w:rPr>
-                <w:rFonts w:ascii="Arial" w:hAnsi="Arial" w:cs="Arial"/>
-              </w:rPr>
-            </w:pPr>
-            <w:r>
-              <w:rPr>
-                <w:rFonts w:ascii="Arial" w:hAnsi="Arial" w:cs="Arial"/>
-              </w:rPr>
-              <w:t xml:space="preserve">Un dossier est </w:t>
-            </w:r>
-            <w:proofErr w:type="gramStart"/>
-            <w:r>
-              <w:rPr>
-                <w:rFonts w:ascii="Arial" w:hAnsi="Arial" w:cs="Arial"/>
-              </w:rPr>
-              <w:t>apparue</w:t>
-            </w:r>
-            <w:proofErr w:type="gramEnd"/>
-            <w:r>
-              <w:rPr>
-                <w:rFonts w:ascii="Arial" w:hAnsi="Arial" w:cs="Arial"/>
-              </w:rPr>
-              <w:t xml:space="preserve"> du nom de </w:t>
-            </w:r>
-            <w:proofErr w:type="spellStart"/>
-            <w:r>
-              <w:rPr>
-                <w:rFonts w:ascii="Arial" w:hAnsi="Arial" w:cs="Arial"/>
-                <w:i/>
-                <w:iCs/>
-              </w:rPr>
-              <w:t>node_modules</w:t>
-            </w:r>
-            <w:proofErr w:type="spellEnd"/>
+              <w:t xml:space="preserve"> réseau sans fil Wi-Fi</w:t>
+            </w:r>
             <w:r>
               <w:rPr>
                 <w:rFonts w:ascii="Arial" w:hAnsi="Arial" w:cs="Arial"/>
@@ -2125,19 +2054,223 @@
                 <w:rFonts w:ascii="Arial" w:hAnsi="Arial" w:cs="Arial"/>
               </w:rPr>
             </w:pPr>
+            <w:r>
+              <w:rPr>
+                <w:rFonts w:ascii="Arial" w:hAnsi="Arial" w:cs="Arial"/>
+              </w:rPr>
+              <w:t xml:space="preserve">Ouvrez dans VS Code le dossier </w:t>
+            </w:r>
             <w:proofErr w:type="spellStart"/>
             <w:r>
               <w:rPr>
                 <w:rFonts w:ascii="Arial" w:hAnsi="Arial" w:cs="Arial"/>
-              </w:rPr>
-              <w:t>Tapper</w:t>
+                <w:i/>
+                <w:iCs/>
+              </w:rPr>
+              <w:t>Maitai</w:t>
             </w:r>
             <w:proofErr w:type="spellEnd"/>
             <w:r>
               <w:rPr>
                 <w:rFonts w:ascii="Arial" w:hAnsi="Arial" w:cs="Arial"/>
               </w:rPr>
-              <w:t xml:space="preserve"> la commande </w:t>
+              <w:t xml:space="preserve"> ayant le chemin (</w:t>
+            </w:r>
+            <w:r>
+              <w:rPr>
+                <w:rFonts w:ascii="Arial" w:hAnsi="Arial" w:cs="Arial"/>
+                <w:i/>
+                <w:iCs/>
+              </w:rPr>
+              <w:t>C:\</w:t>
+            </w:r>
+            <w:proofErr w:type="spellStart"/>
+            <w:r>
+              <w:rPr>
+                <w:rFonts w:ascii="Arial" w:hAnsi="Arial" w:cs="Arial"/>
+                <w:i/>
+                <w:iCs/>
+              </w:rPr>
+              <w:t>xampp</w:t>
+            </w:r>
+            <w:proofErr w:type="spellEnd"/>
+            <w:r>
+              <w:rPr>
+                <w:rFonts w:ascii="Arial" w:hAnsi="Arial" w:cs="Arial"/>
+                <w:i/>
+                <w:iCs/>
+              </w:rPr>
+              <w:t>\</w:t>
+            </w:r>
+            <w:proofErr w:type="spellStart"/>
+            <w:r>
+              <w:rPr>
+                <w:rFonts w:ascii="Arial" w:hAnsi="Arial" w:cs="Arial"/>
+                <w:i/>
+                <w:iCs/>
+              </w:rPr>
+              <w:t>htdocs</w:t>
+            </w:r>
+            <w:proofErr w:type="spellEnd"/>
+            <w:r>
+              <w:rPr>
+                <w:rFonts w:ascii="Arial" w:hAnsi="Arial" w:cs="Arial"/>
+                <w:i/>
+                <w:iCs/>
+              </w:rPr>
+              <w:t>\</w:t>
+            </w:r>
+            <w:proofErr w:type="spellStart"/>
+            <w:r>
+              <w:rPr>
+                <w:rFonts w:ascii="Arial" w:hAnsi="Arial" w:cs="Arial"/>
+                <w:i/>
+                <w:iCs/>
+              </w:rPr>
+              <w:t>Maitai</w:t>
+            </w:r>
+            <w:proofErr w:type="spellEnd"/>
+            <w:r>
+              <w:rPr>
+                <w:rFonts w:ascii="Arial" w:hAnsi="Arial" w:cs="Arial"/>
+              </w:rPr>
+              <w:t xml:space="preserve">) </w:t>
+            </w:r>
+          </w:p>
+          <w:p>
+            <w:pPr>
+              <w:rPr>
+                <w:rFonts w:ascii="Arial" w:hAnsi="Arial" w:cs="Arial"/>
+              </w:rPr>
+            </w:pPr>
+          </w:p>
+        </w:tc>
+        <w:tc>
+          <w:tcPr>
+            <w:tcW w:w="4258" w:type="dxa"/>
+            <w:shd w:val="clear" w:color="auto" w:fill="auto"/>
+          </w:tcPr>
+          <w:p>
+            <w:pPr>
+              <w:rPr>
+                <w:rFonts w:ascii="Arial" w:hAnsi="Arial" w:cs="Arial"/>
+              </w:rPr>
+            </w:pPr>
+            <w:r>
+              <w:rPr>
+                <w:rFonts w:ascii="Arial" w:hAnsi="Arial" w:cs="Arial"/>
+              </w:rPr>
+              <w:t>Le dossier est ouvert (il doit contenir au minimum un dossier src).</w:t>
+            </w:r>
+          </w:p>
+        </w:tc>
+        <w:tc>
+          <w:tcPr>
+            <w:tcW w:w="3096" w:type="dxa"/>
+            <w:shd w:val="clear" w:color="auto" w:fill="auto"/>
+          </w:tcPr>
+          <w:p>
+            <w:pPr>
+              <w:rPr>
+                <w:rFonts w:ascii="Arial" w:hAnsi="Arial" w:cs="Arial"/>
+              </w:rPr>
+            </w:pPr>
+          </w:p>
+        </w:tc>
+        <w:tc>
+          <w:tcPr>
+            <w:tcW w:w="971" w:type="dxa"/>
+          </w:tcPr>
+          <w:p>
+            <w:pPr>
+              <w:jc w:val="center"/>
+              <w:rPr>
+                <w:rFonts w:ascii="Arial" w:hAnsi="Arial" w:cs="Arial"/>
+              </w:rPr>
+            </w:pPr>
+          </w:p>
+        </w:tc>
+        <w:tc>
+          <w:tcPr>
+            <w:tcW w:w="971" w:type="dxa"/>
+            <w:shd w:val="clear" w:color="auto" w:fill="auto"/>
+          </w:tcPr>
+          <w:p>
+            <w:pPr>
+              <w:jc w:val="center"/>
+              <w:rPr>
+                <w:rFonts w:ascii="Arial" w:hAnsi="Arial" w:cs="Arial"/>
+              </w:rPr>
+            </w:pPr>
+          </w:p>
+        </w:tc>
+        <w:tc>
+          <w:tcPr>
+            <w:tcW w:w="971" w:type="dxa"/>
+          </w:tcPr>
+          <w:p>
+            <w:pPr>
+              <w:jc w:val="center"/>
+              <w:rPr>
+                <w:rFonts w:ascii="Arial" w:hAnsi="Arial" w:cs="Arial"/>
+              </w:rPr>
+            </w:pPr>
+          </w:p>
+        </w:tc>
+        <w:tc>
+          <w:tcPr>
+            <w:tcW w:w="971" w:type="dxa"/>
+          </w:tcPr>
+          <w:p>
+            <w:pPr>
+              <w:jc w:val="center"/>
+              <w:rPr>
+                <w:rFonts w:ascii="Arial" w:hAnsi="Arial" w:cs="Arial"/>
+              </w:rPr>
+            </w:pPr>
+          </w:p>
+        </w:tc>
+      </w:tr>
+      <w:tr>
+        <w:trPr>
+          <w:cantSplit/>
+          <w:jc w:val="center"/>
+        </w:trPr>
+        <w:tc>
+          <w:tcPr>
+            <w:tcW w:w="562" w:type="dxa"/>
+            <w:shd w:val="clear" w:color="auto" w:fill="auto"/>
+          </w:tcPr>
+          <w:p>
+            <w:pPr>
+              <w:rPr>
+                <w:rFonts w:ascii="Arial" w:hAnsi="Arial" w:cs="Arial"/>
+              </w:rPr>
+            </w:pPr>
+            <w:r>
+              <w:rPr>
+                <w:rFonts w:ascii="Arial" w:hAnsi="Arial" w:cs="Arial"/>
+              </w:rPr>
+              <w:t>4</w:t>
+            </w:r>
+          </w:p>
+        </w:tc>
+        <w:tc>
+          <w:tcPr>
+            <w:tcW w:w="3969" w:type="dxa"/>
+            <w:shd w:val="clear" w:color="auto" w:fill="auto"/>
+          </w:tcPr>
+          <w:p>
+            <w:pPr>
+              <w:rPr>
+                <w:rFonts w:ascii="Arial" w:hAnsi="Arial" w:cs="Arial"/>
+              </w:rPr>
+            </w:pPr>
+            <w:r>
+              <w:rPr>
+                <w:rFonts w:ascii="Arial" w:hAnsi="Arial" w:cs="Arial"/>
+              </w:rPr>
+              <w:t xml:space="preserve">Ouvrez le fichier </w:t>
             </w:r>
             <w:proofErr w:type="spellStart"/>
             <w:r>
@@ -2146,16 +2279,440 @@
                 <w:b/>
                 <w:bCs/>
               </w:rPr>
-              <w:t>npm</w:t>
+              <w:t>DB.inc.php</w:t>
             </w:r>
             <w:proofErr w:type="spellEnd"/>
+            <w:r>
+              <w:rPr>
+                <w:rFonts w:ascii="Arial" w:hAnsi="Arial" w:cs="Arial"/>
+              </w:rPr>
+              <w:t xml:space="preserve"> situé dans le dossier </w:t>
+            </w:r>
+            <w:r>
+              <w:rPr>
+                <w:rFonts w:ascii="Arial" w:hAnsi="Arial" w:cs="Arial"/>
+                <w:i/>
+                <w:iCs/>
+              </w:rPr>
+              <w:t>src/</w:t>
+            </w:r>
+            <w:proofErr w:type="spellStart"/>
+            <w:r>
+              <w:rPr>
+                <w:rFonts w:ascii="Arial" w:hAnsi="Arial" w:cs="Arial"/>
+                <w:i/>
+                <w:iCs/>
+              </w:rPr>
+              <w:t>php</w:t>
+            </w:r>
+            <w:proofErr w:type="spellEnd"/>
+            <w:r>
+              <w:rPr>
+                <w:rFonts w:ascii="Arial" w:hAnsi="Arial" w:cs="Arial"/>
+                <w:i/>
+                <w:iCs/>
+              </w:rPr>
+              <w:t>/</w:t>
+            </w:r>
+            <w:proofErr w:type="spellStart"/>
+            <w:r>
+              <w:rPr>
+                <w:rFonts w:ascii="Arial" w:hAnsi="Arial" w:cs="Arial"/>
+                <w:i/>
+                <w:iCs/>
+              </w:rPr>
+              <w:t>inc</w:t>
+            </w:r>
+            <w:proofErr w:type="spellEnd"/>
+            <w:r>
+              <w:rPr>
+                <w:rFonts w:ascii="Arial" w:hAnsi="Arial" w:cs="Arial"/>
+                <w:i/>
+                <w:iCs/>
+              </w:rPr>
+              <w:t>/</w:t>
+            </w:r>
+            <w:r>
+              <w:rPr>
+                <w:rFonts w:ascii="Arial" w:hAnsi="Arial" w:cs="Arial"/>
+              </w:rPr>
+              <w:t>.</w:t>
+            </w:r>
+          </w:p>
+          <w:p>
+            <w:pPr>
+              <w:rPr>
+                <w:rFonts w:ascii="Arial" w:hAnsi="Arial" w:cs="Arial"/>
+              </w:rPr>
+            </w:pPr>
+          </w:p>
+        </w:tc>
+        <w:tc>
+          <w:tcPr>
+            <w:tcW w:w="4258" w:type="dxa"/>
+            <w:shd w:val="clear" w:color="auto" w:fill="auto"/>
+          </w:tcPr>
+          <w:p>
+            <w:pPr>
+              <w:rPr>
+                <w:rFonts w:ascii="Arial" w:hAnsi="Arial" w:cs="Arial"/>
+              </w:rPr>
+            </w:pPr>
+            <w:r>
+              <w:rPr>
+                <w:rFonts w:ascii="Arial" w:hAnsi="Arial" w:cs="Arial"/>
+              </w:rPr>
+              <w:t xml:space="preserve">Le fichier </w:t>
+            </w:r>
+            <w:proofErr w:type="spellStart"/>
             <w:r>
               <w:rPr>
                 <w:rFonts w:ascii="Arial" w:hAnsi="Arial" w:cs="Arial"/>
                 <w:b/>
                 <w:bCs/>
               </w:rPr>
+              <w:t>DB.inc.php</w:t>
+            </w:r>
+            <w:proofErr w:type="spellEnd"/>
+            <w:r>
+              <w:rPr>
+                <w:rFonts w:ascii="Arial" w:hAnsi="Arial" w:cs="Arial"/>
+              </w:rPr>
+              <w:t xml:space="preserve"> est ouvert.</w:t>
+            </w:r>
+          </w:p>
+        </w:tc>
+        <w:tc>
+          <w:tcPr>
+            <w:tcW w:w="3096" w:type="dxa"/>
+            <w:shd w:val="clear" w:color="auto" w:fill="auto"/>
+          </w:tcPr>
+          <w:p>
+            <w:pPr>
+              <w:rPr>
+                <w:rFonts w:ascii="Arial" w:hAnsi="Arial" w:cs="Arial"/>
+              </w:rPr>
+            </w:pPr>
+          </w:p>
+        </w:tc>
+        <w:tc>
+          <w:tcPr>
+            <w:tcW w:w="971" w:type="dxa"/>
+          </w:tcPr>
+          <w:p>
+            <w:pPr>
+              <w:jc w:val="center"/>
+              <w:rPr>
+                <w:rFonts w:ascii="Arial" w:hAnsi="Arial" w:cs="Arial"/>
+              </w:rPr>
+            </w:pPr>
+          </w:p>
+        </w:tc>
+        <w:tc>
+          <w:tcPr>
+            <w:tcW w:w="971" w:type="dxa"/>
+            <w:shd w:val="clear" w:color="auto" w:fill="auto"/>
+          </w:tcPr>
+          <w:p>
+            <w:pPr>
+              <w:jc w:val="center"/>
+              <w:rPr>
+                <w:rFonts w:ascii="Arial" w:hAnsi="Arial" w:cs="Arial"/>
+              </w:rPr>
+            </w:pPr>
+          </w:p>
+        </w:tc>
+        <w:tc>
+          <w:tcPr>
+            <w:tcW w:w="971" w:type="dxa"/>
+          </w:tcPr>
+          <w:p>
+            <w:pPr>
+              <w:jc w:val="center"/>
+              <w:rPr>
+                <w:rFonts w:ascii="Arial" w:hAnsi="Arial" w:cs="Arial"/>
+              </w:rPr>
+            </w:pPr>
+          </w:p>
+        </w:tc>
+        <w:tc>
+          <w:tcPr>
+            <w:tcW w:w="971" w:type="dxa"/>
+          </w:tcPr>
+          <w:p>
+            <w:pPr>
+              <w:jc w:val="center"/>
+              <w:rPr>
+                <w:rFonts w:ascii="Arial" w:hAnsi="Arial" w:cs="Arial"/>
+              </w:rPr>
+            </w:pPr>
+          </w:p>
+        </w:tc>
+      </w:tr>
+      <w:tr>
+        <w:trPr>
+          <w:cantSplit/>
+          <w:jc w:val="center"/>
+        </w:trPr>
+        <w:tc>
+          <w:tcPr>
+            <w:tcW w:w="562" w:type="dxa"/>
+            <w:shd w:val="clear" w:color="auto" w:fill="auto"/>
+          </w:tcPr>
+          <w:p>
+            <w:pPr>
+              <w:rPr>
+                <w:rFonts w:ascii="Arial" w:hAnsi="Arial" w:cs="Arial"/>
+              </w:rPr>
+            </w:pPr>
+            <w:r>
+              <w:rPr>
+                <w:rFonts w:ascii="Arial" w:hAnsi="Arial" w:cs="Arial"/>
+              </w:rPr>
+              <w:t>5</w:t>
+            </w:r>
+          </w:p>
+        </w:tc>
+        <w:tc>
+          <w:tcPr>
+            <w:tcW w:w="3969" w:type="dxa"/>
+            <w:shd w:val="clear" w:color="auto" w:fill="auto"/>
+          </w:tcPr>
+          <w:p>
+            <w:pPr>
+              <w:rPr>
+                <w:rFonts w:ascii="Arial" w:hAnsi="Arial" w:cs="Arial"/>
+              </w:rPr>
+            </w:pPr>
+            <w:r>
+              <w:rPr>
+                <w:rFonts w:ascii="Arial" w:hAnsi="Arial" w:cs="Arial"/>
+              </w:rPr>
+              <w:t xml:space="preserve">Cherchez la ligne </w:t>
+            </w:r>
+            <w:proofErr w:type="spellStart"/>
+            <w:r>
+              <w:rPr>
+                <w:rFonts w:ascii="Arial" w:hAnsi="Arial" w:cs="Arial"/>
+                <w:i/>
+                <w:iCs/>
+              </w:rPr>
+              <w:t>private</w:t>
+            </w:r>
+            <w:proofErr w:type="spellEnd"/>
+            <w:r>
+              <w:rPr>
+                <w:rFonts w:ascii="Arial" w:hAnsi="Arial" w:cs="Arial"/>
+                <w:i/>
+                <w:iCs/>
+              </w:rPr>
               <w:t xml:space="preserve"> </w:t>
+            </w:r>
+            <w:proofErr w:type="spellStart"/>
+            <w:r>
+              <w:rPr>
+                <w:rFonts w:ascii="Arial" w:hAnsi="Arial" w:cs="Arial"/>
+                <w:i/>
+                <w:iCs/>
+              </w:rPr>
+              <w:t>static</w:t>
+            </w:r>
+            <w:proofErr w:type="spellEnd"/>
+            <w:r>
+              <w:rPr>
+                <w:rFonts w:ascii="Arial" w:hAnsi="Arial" w:cs="Arial"/>
+                <w:i/>
+                <w:iCs/>
+              </w:rPr>
+              <w:t xml:space="preserve"> string $host </w:t>
+            </w:r>
+            <w:r>
+              <w:rPr>
+                <w:rFonts w:ascii="Arial" w:hAnsi="Arial" w:cs="Arial"/>
+              </w:rPr>
+              <w:t>et chang</w:t>
+            </w:r>
+            <w:r>
+              <w:rPr>
+                <w:rFonts w:ascii="Arial" w:hAnsi="Arial" w:cs="Arial"/>
+              </w:rPr>
+              <w:t>é l’adresse donnée pour correspondre à l’adresse de votre machine.</w:t>
+            </w:r>
+          </w:p>
+          <w:p>
+            <w:pPr>
+              <w:rPr>
+                <w:rFonts w:ascii="Arial" w:hAnsi="Arial" w:cs="Arial"/>
+              </w:rPr>
+            </w:pPr>
+            <w:r>
+              <w:rPr>
+                <w:rFonts w:ascii="Arial" w:hAnsi="Arial" w:cs="Arial"/>
+              </w:rPr>
+              <w:t>N'oubliez pas de s</w:t>
+            </w:r>
+            <w:r>
+              <w:rPr>
+                <w:rFonts w:ascii="Arial" w:hAnsi="Arial" w:cs="Arial"/>
+              </w:rPr>
+              <w:t>a</w:t>
+            </w:r>
+            <w:r>
+              <w:rPr>
+                <w:rFonts w:ascii="Arial" w:hAnsi="Arial" w:cs="Arial"/>
+              </w:rPr>
+              <w:t>uvegarder.</w:t>
+            </w:r>
+          </w:p>
+          <w:p>
+            <w:pPr>
+              <w:rPr>
+                <w:rFonts w:ascii="Arial" w:hAnsi="Arial" w:cs="Arial"/>
+              </w:rPr>
+            </w:pPr>
+          </w:p>
+          <w:p/>
+        </w:tc>
+        <w:tc>
+          <w:tcPr>
+            <w:tcW w:w="4258" w:type="dxa"/>
+            <w:shd w:val="clear" w:color="auto" w:fill="auto"/>
+          </w:tcPr>
+          <w:p>
+            <w:pPr>
+              <w:rPr>
+                <w:rFonts w:ascii="Arial" w:hAnsi="Arial" w:cs="Arial"/>
+              </w:rPr>
+            </w:pPr>
+            <w:r>
+              <w:rPr>
+                <w:rFonts w:ascii="Arial" w:hAnsi="Arial" w:cs="Arial"/>
+              </w:rPr>
+              <w:t xml:space="preserve">La variable </w:t>
+            </w:r>
+            <w:r>
+              <w:rPr>
+                <w:rFonts w:ascii="Arial" w:hAnsi="Arial" w:cs="Arial"/>
+                <w:i/>
+                <w:iCs/>
+              </w:rPr>
+              <w:t>host</w:t>
+            </w:r>
+            <w:r>
+              <w:rPr>
+                <w:rFonts w:ascii="Arial" w:hAnsi="Arial" w:cs="Arial"/>
+              </w:rPr>
+              <w:t xml:space="preserve"> a maintenant pour valeur l’adresse IP de votre serveur.</w:t>
+            </w:r>
+          </w:p>
+        </w:tc>
+        <w:tc>
+          <w:tcPr>
+            <w:tcW w:w="3096" w:type="dxa"/>
+            <w:shd w:val="clear" w:color="auto" w:fill="auto"/>
+          </w:tcPr>
+          <w:p>
+            <w:pPr>
+              <w:rPr>
+                <w:rFonts w:ascii="Arial" w:hAnsi="Arial" w:cs="Arial"/>
+              </w:rPr>
+            </w:pPr>
+          </w:p>
+        </w:tc>
+        <w:tc>
+          <w:tcPr>
+            <w:tcW w:w="971" w:type="dxa"/>
+          </w:tcPr>
+          <w:p>
+            <w:pPr>
+              <w:jc w:val="center"/>
+              <w:rPr>
+                <w:rFonts w:ascii="Arial" w:hAnsi="Arial" w:cs="Arial"/>
+              </w:rPr>
+            </w:pPr>
+          </w:p>
+        </w:tc>
+        <w:tc>
+          <w:tcPr>
+            <w:tcW w:w="971" w:type="dxa"/>
+            <w:shd w:val="clear" w:color="auto" w:fill="auto"/>
+          </w:tcPr>
+          <w:p>
+            <w:pPr>
+              <w:jc w:val="center"/>
+              <w:rPr>
+                <w:rFonts w:ascii="Arial" w:hAnsi="Arial" w:cs="Arial"/>
+              </w:rPr>
+            </w:pPr>
+          </w:p>
+        </w:tc>
+        <w:tc>
+          <w:tcPr>
+            <w:tcW w:w="971" w:type="dxa"/>
+          </w:tcPr>
+          <w:p>
+            <w:pPr>
+              <w:jc w:val="center"/>
+              <w:rPr>
+                <w:rFonts w:ascii="Arial" w:hAnsi="Arial" w:cs="Arial"/>
+              </w:rPr>
+            </w:pPr>
+          </w:p>
+        </w:tc>
+        <w:tc>
+          <w:tcPr>
+            <w:tcW w:w="971" w:type="dxa"/>
+          </w:tcPr>
+          <w:p>
+            <w:pPr>
+              <w:jc w:val="center"/>
+              <w:rPr>
+                <w:rFonts w:ascii="Arial" w:hAnsi="Arial" w:cs="Arial"/>
+              </w:rPr>
+            </w:pPr>
+          </w:p>
+        </w:tc>
+      </w:tr>
+      <w:tr>
+        <w:trPr>
+          <w:cantSplit/>
+          <w:jc w:val="center"/>
+        </w:trPr>
+        <w:tc>
+          <w:tcPr>
+            <w:tcW w:w="562" w:type="dxa"/>
+            <w:shd w:val="clear" w:color="auto" w:fill="auto"/>
+          </w:tcPr>
+          <w:p>
+            <w:pPr>
+              <w:rPr>
+                <w:rFonts w:ascii="Arial" w:hAnsi="Arial" w:cs="Arial"/>
+              </w:rPr>
+            </w:pPr>
+            <w:r>
+              <w:rPr>
+                <w:rFonts w:ascii="Arial" w:hAnsi="Arial" w:cs="Arial"/>
+              </w:rPr>
+              <w:t>6</w:t>
+            </w:r>
+          </w:p>
+        </w:tc>
+        <w:tc>
+          <w:tcPr>
+            <w:tcW w:w="3969" w:type="dxa"/>
+            <w:shd w:val="clear" w:color="auto" w:fill="auto"/>
+          </w:tcPr>
+          <w:p>
+            <w:pPr>
+              <w:rPr>
+                <w:rFonts w:ascii="Arial" w:hAnsi="Arial" w:cs="Arial"/>
+              </w:rPr>
+            </w:pPr>
+            <w:r>
+              <w:rPr>
+                <w:rFonts w:ascii="Arial" w:hAnsi="Arial" w:cs="Arial"/>
+              </w:rPr>
+              <w:t xml:space="preserve">Ouvrez le fichier </w:t>
             </w:r>
             <w:r>
               <w:rPr>
@@ -2163,7 +2720,53 @@
                 <w:b/>
                 <w:bCs/>
               </w:rPr>
-              <w:t>start</w:t>
+              <w:t>VarGlobal.js</w:t>
+            </w:r>
+            <w:r>
+              <w:rPr>
+                <w:rFonts w:ascii="Arial" w:hAnsi="Arial" w:cs="Arial"/>
+              </w:rPr>
+              <w:t xml:space="preserve"> situé dans le dossier </w:t>
+            </w:r>
+            <w:r>
+              <w:rPr>
+                <w:rFonts w:ascii="Arial" w:hAnsi="Arial" w:cs="Arial"/>
+                <w:i/>
+                <w:iCs/>
+              </w:rPr>
+              <w:t>src/components/</w:t>
+            </w:r>
+            <w:r>
+              <w:rPr>
+                <w:rFonts w:ascii="Arial" w:hAnsi="Arial" w:cs="Arial"/>
+              </w:rPr>
+              <w:t>.</w:t>
+            </w:r>
+          </w:p>
+          <w:p>
+            <w:pPr>
+              <w:rPr>
+                <w:rFonts w:ascii="Arial" w:hAnsi="Arial" w:cs="Arial"/>
+              </w:rPr>
+            </w:pPr>
+          </w:p>
+        </w:tc>
+        <w:tc>
+          <w:tcPr>
+            <w:tcW w:w="4258" w:type="dxa"/>
+            <w:shd w:val="clear" w:color="auto" w:fill="auto"/>
+          </w:tcPr>
+          <w:p>
+            <w:pPr>
+              <w:rPr>
+                <w:rFonts w:ascii="Arial" w:hAnsi="Arial" w:cs="Arial"/>
+              </w:rPr>
+            </w:pPr>
+            <w:r>
+              <w:rPr>
+                <w:rFonts w:ascii="Arial" w:hAnsi="Arial" w:cs="Arial"/>
+              </w:rPr>
+              <w:t xml:space="preserve">Le fichier </w:t>
             </w:r>
             <w:r>
               <w:rPr>
@@ -2171,32 +2774,664 @@
                 <w:b/>
                 <w:bCs/>
               </w:rPr>
+              <w:t>VarGlobal.js</w:t>
+            </w:r>
+            <w:r>
+              <w:rPr>
+                <w:rFonts w:ascii="Arial" w:hAnsi="Arial" w:cs="Arial"/>
+              </w:rPr>
+              <w:t xml:space="preserve"> est ouvert.</w:t>
+            </w:r>
+          </w:p>
+        </w:tc>
+        <w:tc>
+          <w:tcPr>
+            <w:tcW w:w="3096" w:type="dxa"/>
+            <w:shd w:val="clear" w:color="auto" w:fill="auto"/>
+          </w:tcPr>
+          <w:p>
+            <w:pPr>
+              <w:rPr>
+                <w:rFonts w:ascii="Arial" w:hAnsi="Arial" w:cs="Arial"/>
+              </w:rPr>
+            </w:pPr>
+          </w:p>
+        </w:tc>
+        <w:tc>
+          <w:tcPr>
+            <w:tcW w:w="971" w:type="dxa"/>
+          </w:tcPr>
+          <w:p>
+            <w:pPr>
+              <w:jc w:val="center"/>
+              <w:rPr>
+                <w:rFonts w:ascii="Arial" w:hAnsi="Arial" w:cs="Arial"/>
+              </w:rPr>
+            </w:pPr>
+          </w:p>
+        </w:tc>
+        <w:tc>
+          <w:tcPr>
+            <w:tcW w:w="971" w:type="dxa"/>
+            <w:shd w:val="clear" w:color="auto" w:fill="auto"/>
+          </w:tcPr>
+          <w:p>
+            <w:pPr>
+              <w:jc w:val="center"/>
+              <w:rPr>
+                <w:rFonts w:ascii="Arial" w:hAnsi="Arial" w:cs="Arial"/>
+              </w:rPr>
+            </w:pPr>
+          </w:p>
+        </w:tc>
+        <w:tc>
+          <w:tcPr>
+            <w:tcW w:w="971" w:type="dxa"/>
+          </w:tcPr>
+          <w:p>
+            <w:pPr>
+              <w:jc w:val="center"/>
+              <w:rPr>
+                <w:rFonts w:ascii="Arial" w:hAnsi="Arial" w:cs="Arial"/>
+              </w:rPr>
+            </w:pPr>
+          </w:p>
+        </w:tc>
+        <w:tc>
+          <w:tcPr>
+            <w:tcW w:w="971" w:type="dxa"/>
+          </w:tcPr>
+          <w:p>
+            <w:pPr>
+              <w:jc w:val="center"/>
+              <w:rPr>
+                <w:rFonts w:ascii="Arial" w:hAnsi="Arial" w:cs="Arial"/>
+              </w:rPr>
+            </w:pPr>
+          </w:p>
+        </w:tc>
+      </w:tr>
+      <w:tr>
+        <w:trPr>
+          <w:cantSplit/>
+          <w:jc w:val="center"/>
+        </w:trPr>
+        <w:tc>
+          <w:tcPr>
+            <w:tcW w:w="562" w:type="dxa"/>
+            <w:shd w:val="clear" w:color="auto" w:fill="auto"/>
+          </w:tcPr>
+          <w:p>
+            <w:pPr>
+              <w:rPr>
+                <w:rFonts w:ascii="Arial" w:hAnsi="Arial" w:cs="Arial"/>
+              </w:rPr>
+            </w:pPr>
+            <w:r>
+              <w:rPr>
+                <w:rFonts w:ascii="Arial" w:hAnsi="Arial" w:cs="Arial"/>
+              </w:rPr>
+              <w:lastRenderedPageBreak/>
+              <w:t>7</w:t>
+            </w:r>
+          </w:p>
+        </w:tc>
+        <w:tc>
+          <w:tcPr>
+            <w:tcW w:w="3969" w:type="dxa"/>
+            <w:shd w:val="clear" w:color="auto" w:fill="auto"/>
+          </w:tcPr>
+          <w:p>
+            <w:pPr>
+              <w:rPr>
+                <w:rFonts w:ascii="Arial" w:hAnsi="Arial" w:cs="Arial"/>
+              </w:rPr>
+            </w:pPr>
+            <w:r>
+              <w:rPr>
+                <w:rFonts w:ascii="Arial" w:hAnsi="Arial" w:cs="Arial"/>
+              </w:rPr>
+              <w:t xml:space="preserve">Cherchez la ligne </w:t>
+            </w:r>
+            <w:r>
+              <w:rPr>
+                <w:rFonts w:ascii="Arial" w:hAnsi="Arial" w:cs="Arial"/>
+                <w:i/>
+                <w:iCs/>
+              </w:rPr>
+              <w:t xml:space="preserve">export </w:t>
+            </w:r>
+            <w:proofErr w:type="spellStart"/>
+            <w:r>
+              <w:rPr>
+                <w:rFonts w:ascii="Arial" w:hAnsi="Arial" w:cs="Arial"/>
+                <w:i/>
+                <w:iCs/>
+              </w:rPr>
+              <w:t>const</w:t>
+            </w:r>
+            <w:proofErr w:type="spellEnd"/>
+            <w:r>
+              <w:rPr>
+                <w:rFonts w:ascii="Arial" w:hAnsi="Arial" w:cs="Arial"/>
+                <w:i/>
+                <w:iCs/>
+              </w:rPr>
               <w:t xml:space="preserve"> </w:t>
             </w:r>
-            <w:r>
-              <w:rPr>
-                <w:rFonts w:ascii="Arial" w:hAnsi="Arial" w:cs="Arial"/>
-              </w:rPr>
-              <w:t xml:space="preserve">pour </w:t>
-            </w:r>
-            <w:r>
-              <w:rPr>
-                <w:rFonts w:ascii="Arial" w:hAnsi="Arial" w:cs="Arial"/>
-              </w:rPr>
-              <w:t xml:space="preserve">lancer le serveur </w:t>
-            </w:r>
             <w:proofErr w:type="spellStart"/>
             <w:r>
               <w:rPr>
                 <w:rFonts w:ascii="Arial" w:hAnsi="Arial" w:cs="Arial"/>
+                <w:i/>
+                <w:iCs/>
+              </w:rPr>
+              <w:t>cheminPHP</w:t>
+            </w:r>
+            <w:proofErr w:type="spellEnd"/>
+            <w:r>
+              <w:rPr>
+                <w:rFonts w:ascii="Arial" w:hAnsi="Arial" w:cs="Arial"/>
+                <w:i/>
+                <w:iCs/>
+              </w:rPr>
+              <w:t xml:space="preserve"> </w:t>
+            </w:r>
+            <w:r>
+              <w:rPr>
+                <w:rFonts w:ascii="Arial" w:hAnsi="Arial" w:cs="Arial"/>
+              </w:rPr>
+              <w:t>et chang</w:t>
+            </w:r>
+            <w:r>
+              <w:rPr>
+                <w:rFonts w:ascii="Arial" w:hAnsi="Arial" w:cs="Arial"/>
+              </w:rPr>
+              <w:t>é l’adresse</w:t>
+            </w:r>
+            <w:r>
+              <w:rPr>
+                <w:rFonts w:ascii="Arial" w:hAnsi="Arial" w:cs="Arial"/>
+              </w:rPr>
+              <w:t xml:space="preserve"> IP dans le lien</w:t>
+            </w:r>
+            <w:r>
+              <w:rPr>
+                <w:rFonts w:ascii="Arial" w:hAnsi="Arial" w:cs="Arial"/>
+              </w:rPr>
+              <w:t xml:space="preserve"> donnée pour correspondre à l’adresse de votre machine.</w:t>
+            </w:r>
+          </w:p>
+          <w:p>
+            <w:pPr>
+              <w:rPr>
+                <w:rFonts w:ascii="Arial" w:hAnsi="Arial" w:cs="Arial"/>
+              </w:rPr>
+            </w:pPr>
+            <w:r>
+              <w:rPr>
+                <w:rFonts w:ascii="Arial" w:hAnsi="Arial" w:cs="Arial"/>
+              </w:rPr>
+              <w:t>N'oubliez pas de s</w:t>
+            </w:r>
+            <w:r>
+              <w:rPr>
+                <w:rFonts w:ascii="Arial" w:hAnsi="Arial" w:cs="Arial"/>
+              </w:rPr>
+              <w:t>a</w:t>
+            </w:r>
+            <w:r>
+              <w:rPr>
+                <w:rFonts w:ascii="Arial" w:hAnsi="Arial" w:cs="Arial"/>
+              </w:rPr>
+              <w:t>uvegarder.</w:t>
+            </w:r>
+          </w:p>
+          <w:p>
+            <w:pPr>
+              <w:rPr>
+                <w:rFonts w:ascii="Arial" w:hAnsi="Arial" w:cs="Arial"/>
+              </w:rPr>
+            </w:pPr>
+          </w:p>
+        </w:tc>
+        <w:tc>
+          <w:tcPr>
+            <w:tcW w:w="4258" w:type="dxa"/>
+            <w:shd w:val="clear" w:color="auto" w:fill="auto"/>
+          </w:tcPr>
+          <w:p>
+            <w:pPr>
+              <w:rPr>
+                <w:rFonts w:ascii="Arial" w:hAnsi="Arial" w:cs="Arial"/>
+              </w:rPr>
+            </w:pPr>
+            <w:r>
+              <w:rPr>
+                <w:rFonts w:ascii="Arial" w:hAnsi="Arial" w:cs="Arial"/>
+              </w:rPr>
+              <w:t xml:space="preserve">La variable </w:t>
+            </w:r>
+            <w:proofErr w:type="spellStart"/>
+            <w:r>
+              <w:rPr>
+                <w:rFonts w:ascii="Arial" w:hAnsi="Arial" w:cs="Arial"/>
+                <w:i/>
+                <w:iCs/>
+              </w:rPr>
+              <w:t>cheminPHP</w:t>
+            </w:r>
+            <w:proofErr w:type="spellEnd"/>
+            <w:r>
+              <w:rPr>
+                <w:rFonts w:ascii="Arial" w:hAnsi="Arial" w:cs="Arial"/>
+              </w:rPr>
+              <w:t xml:space="preserve"> a maintenant pour </w:t>
+            </w:r>
+            <w:r>
+              <w:rPr>
+                <w:rFonts w:ascii="Arial" w:hAnsi="Arial" w:cs="Arial"/>
+              </w:rPr>
+              <w:t xml:space="preserve">le bon chemin pour avoir </w:t>
+            </w:r>
+            <w:proofErr w:type="spellStart"/>
+            <w:r>
+              <w:rPr>
+                <w:rFonts w:ascii="Arial" w:hAnsi="Arial" w:cs="Arial"/>
+              </w:rPr>
+              <w:t>accés</w:t>
+            </w:r>
+            <w:proofErr w:type="spellEnd"/>
+            <w:r>
+              <w:rPr>
+                <w:rFonts w:ascii="Arial" w:hAnsi="Arial" w:cs="Arial"/>
+              </w:rPr>
+              <w:t xml:space="preserve"> au fichier </w:t>
+            </w:r>
+            <w:proofErr w:type="spellStart"/>
+            <w:r>
+              <w:rPr>
+                <w:rFonts w:ascii="Arial" w:hAnsi="Arial" w:cs="Arial"/>
+              </w:rPr>
+              <w:t>php</w:t>
+            </w:r>
+            <w:proofErr w:type="spellEnd"/>
+            <w:r>
+              <w:rPr>
+                <w:rFonts w:ascii="Arial" w:hAnsi="Arial" w:cs="Arial"/>
+              </w:rPr>
+              <w:t>.</w:t>
+            </w:r>
+          </w:p>
+        </w:tc>
+        <w:tc>
+          <w:tcPr>
+            <w:tcW w:w="3096" w:type="dxa"/>
+            <w:shd w:val="clear" w:color="auto" w:fill="auto"/>
+          </w:tcPr>
+          <w:p>
+            <w:pPr>
+              <w:rPr>
+                <w:rFonts w:ascii="Arial" w:hAnsi="Arial" w:cs="Arial"/>
+              </w:rPr>
+            </w:pPr>
+          </w:p>
+        </w:tc>
+        <w:tc>
+          <w:tcPr>
+            <w:tcW w:w="971" w:type="dxa"/>
+          </w:tcPr>
+          <w:p>
+            <w:pPr>
+              <w:jc w:val="center"/>
+              <w:rPr>
+                <w:rFonts w:ascii="Arial" w:hAnsi="Arial" w:cs="Arial"/>
+              </w:rPr>
+            </w:pPr>
+          </w:p>
+        </w:tc>
+        <w:tc>
+          <w:tcPr>
+            <w:tcW w:w="971" w:type="dxa"/>
+            <w:shd w:val="clear" w:color="auto" w:fill="auto"/>
+          </w:tcPr>
+          <w:p>
+            <w:pPr>
+              <w:jc w:val="center"/>
+              <w:rPr>
+                <w:rFonts w:ascii="Arial" w:hAnsi="Arial" w:cs="Arial"/>
+              </w:rPr>
+            </w:pPr>
+          </w:p>
+        </w:tc>
+        <w:tc>
+          <w:tcPr>
+            <w:tcW w:w="971" w:type="dxa"/>
+          </w:tcPr>
+          <w:p>
+            <w:pPr>
+              <w:jc w:val="center"/>
+              <w:rPr>
+                <w:rFonts w:ascii="Arial" w:hAnsi="Arial" w:cs="Arial"/>
+              </w:rPr>
+            </w:pPr>
+          </w:p>
+        </w:tc>
+        <w:tc>
+          <w:tcPr>
+            <w:tcW w:w="971" w:type="dxa"/>
+          </w:tcPr>
+          <w:p>
+            <w:pPr>
+              <w:jc w:val="center"/>
+              <w:rPr>
+                <w:rFonts w:ascii="Arial" w:hAnsi="Arial" w:cs="Arial"/>
+              </w:rPr>
+            </w:pPr>
+          </w:p>
+        </w:tc>
+      </w:tr>
+      <w:tr>
+        <w:trPr>
+          <w:cantSplit/>
+          <w:jc w:val="center"/>
+        </w:trPr>
+        <w:tc>
+          <w:tcPr>
+            <w:tcW w:w="562" w:type="dxa"/>
+            <w:shd w:val="clear" w:color="auto" w:fill="auto"/>
+          </w:tcPr>
+          <w:p>
+            <w:pPr>
+              <w:rPr>
+                <w:rFonts w:ascii="Arial" w:hAnsi="Arial" w:cs="Arial"/>
+              </w:rPr>
+            </w:pPr>
+            <w:r>
+              <w:rPr>
+                <w:rFonts w:ascii="Arial" w:hAnsi="Arial" w:cs="Arial"/>
+              </w:rPr>
+              <w:t>8</w:t>
+            </w:r>
+          </w:p>
+        </w:tc>
+        <w:tc>
+          <w:tcPr>
+            <w:tcW w:w="3969" w:type="dxa"/>
+            <w:shd w:val="clear" w:color="auto" w:fill="auto"/>
+          </w:tcPr>
+          <w:p>
+            <w:pPr>
+              <w:rPr>
+                <w:rFonts w:ascii="Arial" w:hAnsi="Arial" w:cs="Arial"/>
+              </w:rPr>
+            </w:pPr>
+            <w:proofErr w:type="spellStart"/>
+            <w:r>
+              <w:rPr>
+                <w:rFonts w:ascii="Arial" w:hAnsi="Arial" w:cs="Arial"/>
+              </w:rPr>
+              <w:t>Selectionnez</w:t>
+            </w:r>
+            <w:proofErr w:type="spellEnd"/>
+            <w:r>
+              <w:rPr>
+                <w:rFonts w:ascii="Arial" w:hAnsi="Arial" w:cs="Arial"/>
+              </w:rPr>
+              <w:t xml:space="preserve"> sur VS Code l’onglet </w:t>
+            </w:r>
+            <w:r>
+              <w:rPr>
+                <w:rFonts w:ascii="Arial" w:hAnsi="Arial" w:cs="Arial"/>
+                <w:i/>
+                <w:iCs/>
+              </w:rPr>
+              <w:t>Terminal</w:t>
+            </w:r>
+            <w:r>
+              <w:rPr>
+                <w:rFonts w:ascii="Arial" w:hAnsi="Arial" w:cs="Arial"/>
+              </w:rPr>
+              <w:t xml:space="preserve"> puis </w:t>
+            </w:r>
+            <w:r>
+              <w:rPr>
+                <w:rFonts w:ascii="Arial" w:hAnsi="Arial" w:cs="Arial"/>
+                <w:i/>
+                <w:iCs/>
+              </w:rPr>
+              <w:t>new terminal</w:t>
+            </w:r>
+            <w:r>
+              <w:rPr>
+                <w:rFonts w:ascii="Arial" w:hAnsi="Arial" w:cs="Arial"/>
+              </w:rPr>
+              <w:t xml:space="preserve"> pour lancer un nouveau terminal.</w:t>
+            </w:r>
+          </w:p>
+          <w:p/>
+        </w:tc>
+        <w:tc>
+          <w:tcPr>
+            <w:tcW w:w="4258" w:type="dxa"/>
+            <w:shd w:val="clear" w:color="auto" w:fill="auto"/>
+          </w:tcPr>
+          <w:p>
+            <w:pPr>
+              <w:rPr>
+                <w:rFonts w:ascii="Arial" w:hAnsi="Arial" w:cs="Arial"/>
+              </w:rPr>
+            </w:pPr>
+            <w:r>
+              <w:rPr>
+                <w:rFonts w:ascii="Arial" w:hAnsi="Arial" w:cs="Arial"/>
+              </w:rPr>
+              <w:t>Un terminal apparait en bas de votre écran.</w:t>
+            </w:r>
+          </w:p>
+        </w:tc>
+        <w:tc>
+          <w:tcPr>
+            <w:tcW w:w="3096" w:type="dxa"/>
+            <w:shd w:val="clear" w:color="auto" w:fill="auto"/>
+          </w:tcPr>
+          <w:p>
+            <w:pPr>
+              <w:rPr>
+                <w:rFonts w:ascii="Arial" w:hAnsi="Arial" w:cs="Arial"/>
+              </w:rPr>
+            </w:pPr>
+          </w:p>
+        </w:tc>
+        <w:tc>
+          <w:tcPr>
+            <w:tcW w:w="971" w:type="dxa"/>
+          </w:tcPr>
+          <w:p>
+            <w:pPr>
+              <w:jc w:val="center"/>
+              <w:rPr>
+                <w:rFonts w:ascii="Arial" w:hAnsi="Arial" w:cs="Arial"/>
+              </w:rPr>
+            </w:pPr>
+          </w:p>
+        </w:tc>
+        <w:tc>
+          <w:tcPr>
+            <w:tcW w:w="971" w:type="dxa"/>
+            <w:shd w:val="clear" w:color="auto" w:fill="auto"/>
+          </w:tcPr>
+          <w:p>
+            <w:pPr>
+              <w:jc w:val="center"/>
+              <w:rPr>
+                <w:rFonts w:ascii="Arial" w:hAnsi="Arial" w:cs="Arial"/>
+              </w:rPr>
+            </w:pPr>
+          </w:p>
+        </w:tc>
+        <w:tc>
+          <w:tcPr>
+            <w:tcW w:w="971" w:type="dxa"/>
+          </w:tcPr>
+          <w:p>
+            <w:pPr>
+              <w:jc w:val="center"/>
+              <w:rPr>
+                <w:rFonts w:ascii="Arial" w:hAnsi="Arial" w:cs="Arial"/>
+              </w:rPr>
+            </w:pPr>
+          </w:p>
+        </w:tc>
+        <w:tc>
+          <w:tcPr>
+            <w:tcW w:w="971" w:type="dxa"/>
+          </w:tcPr>
+          <w:p>
+            <w:pPr>
+              <w:jc w:val="center"/>
+              <w:rPr>
+                <w:rFonts w:ascii="Arial" w:hAnsi="Arial" w:cs="Arial"/>
+              </w:rPr>
+            </w:pPr>
+          </w:p>
+        </w:tc>
+      </w:tr>
+      <w:tr>
+        <w:trPr>
+          <w:cantSplit/>
+          <w:jc w:val="center"/>
+        </w:trPr>
+        <w:tc>
+          <w:tcPr>
+            <w:tcW w:w="562" w:type="dxa"/>
+            <w:shd w:val="clear" w:color="auto" w:fill="auto"/>
+          </w:tcPr>
+          <w:p>
+            <w:pPr>
+              <w:rPr>
+                <w:rFonts w:ascii="Arial" w:hAnsi="Arial" w:cs="Arial"/>
+              </w:rPr>
+            </w:pPr>
+            <w:r>
+              <w:rPr>
+                <w:rFonts w:ascii="Arial" w:hAnsi="Arial" w:cs="Arial"/>
+              </w:rPr>
+              <w:t>9</w:t>
+            </w:r>
+          </w:p>
+        </w:tc>
+        <w:tc>
+          <w:tcPr>
+            <w:tcW w:w="3969" w:type="dxa"/>
+            <w:shd w:val="clear" w:color="auto" w:fill="auto"/>
+          </w:tcPr>
+          <w:p>
+            <w:pPr>
+              <w:rPr>
+                <w:rFonts w:ascii="Arial" w:hAnsi="Arial" w:cs="Arial"/>
+              </w:rPr>
+            </w:pPr>
+            <w:proofErr w:type="spellStart"/>
+            <w:r>
+              <w:rPr>
+                <w:rFonts w:ascii="Arial" w:hAnsi="Arial" w:cs="Arial"/>
+              </w:rPr>
+              <w:t>Tappez</w:t>
+            </w:r>
+            <w:proofErr w:type="spellEnd"/>
+            <w:r>
+              <w:rPr>
+                <w:rFonts w:ascii="Arial" w:hAnsi="Arial" w:cs="Arial"/>
+              </w:rPr>
+              <w:t xml:space="preserve"> la commande </w:t>
+            </w:r>
+            <w:proofErr w:type="spellStart"/>
+            <w:r>
+              <w:rPr>
+                <w:rFonts w:ascii="Arial" w:hAnsi="Arial" w:cs="Arial"/>
+                <w:b/>
+                <w:bCs/>
+              </w:rPr>
+              <w:t>npm</w:t>
+            </w:r>
+            <w:proofErr w:type="spellEnd"/>
+            <w:r>
+              <w:rPr>
+                <w:rFonts w:ascii="Arial" w:hAnsi="Arial" w:cs="Arial"/>
+                <w:b/>
+                <w:bCs/>
+              </w:rPr>
+              <w:t xml:space="preserve"> </w:t>
+            </w:r>
+            <w:proofErr w:type="spellStart"/>
+            <w:r>
+              <w:rPr>
+                <w:rFonts w:ascii="Arial" w:hAnsi="Arial" w:cs="Arial"/>
+                <w:b/>
+                <w:bCs/>
+              </w:rPr>
+              <w:t>install</w:t>
+            </w:r>
+            <w:proofErr w:type="spellEnd"/>
+            <w:r>
+              <w:rPr>
+                <w:rFonts w:ascii="Arial" w:hAnsi="Arial" w:cs="Arial"/>
+                <w:b/>
+                <w:bCs/>
+              </w:rPr>
+              <w:t xml:space="preserve"> </w:t>
+            </w:r>
+            <w:r>
+              <w:rPr>
+                <w:rFonts w:ascii="Arial" w:hAnsi="Arial" w:cs="Arial"/>
+              </w:rPr>
+              <w:t xml:space="preserve">pour installer le dossier </w:t>
+            </w:r>
+            <w:proofErr w:type="spellStart"/>
+            <w:r>
+              <w:rPr>
+                <w:rFonts w:ascii="Arial" w:hAnsi="Arial" w:cs="Arial"/>
+                <w:i/>
+                <w:iCs/>
               </w:rPr>
               <w:t>node</w:t>
             </w:r>
+            <w:r>
+              <w:rPr>
+                <w:rFonts w:ascii="Arial" w:hAnsi="Arial" w:cs="Arial"/>
+                <w:i/>
+                <w:iCs/>
+              </w:rPr>
+              <w:t>_</w:t>
+            </w:r>
+            <w:r>
+              <w:rPr>
+                <w:rFonts w:ascii="Arial" w:hAnsi="Arial" w:cs="Arial"/>
+                <w:i/>
+                <w:iCs/>
+              </w:rPr>
+              <w:t>modules</w:t>
+            </w:r>
             <w:proofErr w:type="spellEnd"/>
             <w:r>
               <w:rPr>
                 <w:rFonts w:ascii="Arial" w:hAnsi="Arial" w:cs="Arial"/>
               </w:rPr>
+              <w:t xml:space="preserve"> (nécessaire au lancement du serveur </w:t>
+            </w:r>
+            <w:proofErr w:type="spellStart"/>
+            <w:r>
+              <w:rPr>
+                <w:rFonts w:ascii="Arial" w:hAnsi="Arial" w:cs="Arial"/>
+              </w:rPr>
+              <w:t>node</w:t>
+            </w:r>
+            <w:proofErr w:type="spellEnd"/>
+            <w:r>
+              <w:rPr>
+                <w:rFonts w:ascii="Arial" w:hAnsi="Arial" w:cs="Arial"/>
+              </w:rPr>
               <w:t xml:space="preserve"> </w:t>
             </w:r>
             <w:proofErr w:type="spellStart"/>
@@ -2211,9 +3446,235 @@
               <w:rPr>
                 <w:rFonts w:ascii="Arial" w:hAnsi="Arial" w:cs="Arial"/>
               </w:rPr>
+              <w:t>)</w:t>
+            </w:r>
+          </w:p>
+          <w:p>
+            <w:pPr>
+              <w:rPr>
+                <w:rFonts w:ascii="Arial" w:hAnsi="Arial" w:cs="Arial"/>
+              </w:rPr>
+            </w:pPr>
+          </w:p>
+        </w:tc>
+        <w:tc>
+          <w:tcPr>
+            <w:tcW w:w="4258" w:type="dxa"/>
+            <w:shd w:val="clear" w:color="auto" w:fill="auto"/>
+          </w:tcPr>
+          <w:p>
+            <w:pPr>
+              <w:rPr>
+                <w:rFonts w:ascii="Arial" w:hAnsi="Arial" w:cs="Arial"/>
+              </w:rPr>
+            </w:pPr>
+            <w:r>
+              <w:rPr>
+                <w:rFonts w:ascii="Arial" w:hAnsi="Arial" w:cs="Arial"/>
+              </w:rPr>
+              <w:t xml:space="preserve">Un dossier est </w:t>
+            </w:r>
+            <w:proofErr w:type="gramStart"/>
+            <w:r>
+              <w:rPr>
+                <w:rFonts w:ascii="Arial" w:hAnsi="Arial" w:cs="Arial"/>
+              </w:rPr>
+              <w:t>apparue</w:t>
+            </w:r>
+            <w:proofErr w:type="gramEnd"/>
+            <w:r>
+              <w:rPr>
+                <w:rFonts w:ascii="Arial" w:hAnsi="Arial" w:cs="Arial"/>
+              </w:rPr>
+              <w:t xml:space="preserve"> du nom de </w:t>
+            </w:r>
+            <w:proofErr w:type="spellStart"/>
+            <w:r>
+              <w:rPr>
+                <w:rFonts w:ascii="Arial" w:hAnsi="Arial" w:cs="Arial"/>
+                <w:i/>
+                <w:iCs/>
+              </w:rPr>
+              <w:t>node_modules</w:t>
+            </w:r>
+            <w:proofErr w:type="spellEnd"/>
+            <w:r>
+              <w:rPr>
+                <w:rFonts w:ascii="Arial" w:hAnsi="Arial" w:cs="Arial"/>
+              </w:rPr>
               <w:t>.</w:t>
             </w:r>
           </w:p>
+        </w:tc>
+        <w:tc>
+          <w:tcPr>
+            <w:tcW w:w="3096" w:type="dxa"/>
+            <w:shd w:val="clear" w:color="auto" w:fill="auto"/>
+          </w:tcPr>
+          <w:p>
+            <w:pPr>
+              <w:rPr>
+                <w:rFonts w:ascii="Arial" w:hAnsi="Arial" w:cs="Arial"/>
+              </w:rPr>
+            </w:pPr>
+          </w:p>
+        </w:tc>
+        <w:tc>
+          <w:tcPr>
+            <w:tcW w:w="971" w:type="dxa"/>
+          </w:tcPr>
+          <w:p>
+            <w:pPr>
+              <w:jc w:val="center"/>
+              <w:rPr>
+                <w:rFonts w:ascii="Arial" w:hAnsi="Arial" w:cs="Arial"/>
+              </w:rPr>
+            </w:pPr>
+          </w:p>
+        </w:tc>
+        <w:tc>
+          <w:tcPr>
+            <w:tcW w:w="971" w:type="dxa"/>
+            <w:shd w:val="clear" w:color="auto" w:fill="auto"/>
+          </w:tcPr>
+          <w:p>
+            <w:pPr>
+              <w:jc w:val="center"/>
+              <w:rPr>
+                <w:rFonts w:ascii="Arial" w:hAnsi="Arial" w:cs="Arial"/>
+              </w:rPr>
+            </w:pPr>
+          </w:p>
+        </w:tc>
+        <w:tc>
+          <w:tcPr>
+            <w:tcW w:w="971" w:type="dxa"/>
+          </w:tcPr>
+          <w:p>
+            <w:pPr>
+              <w:jc w:val="center"/>
+              <w:rPr>
+                <w:rFonts w:ascii="Arial" w:hAnsi="Arial" w:cs="Arial"/>
+              </w:rPr>
+            </w:pPr>
+          </w:p>
+        </w:tc>
+        <w:tc>
+          <w:tcPr>
+            <w:tcW w:w="971" w:type="dxa"/>
+          </w:tcPr>
+          <w:p>
+            <w:pPr>
+              <w:jc w:val="center"/>
+              <w:rPr>
+                <w:rFonts w:ascii="Arial" w:hAnsi="Arial" w:cs="Arial"/>
+              </w:rPr>
+            </w:pPr>
+          </w:p>
+        </w:tc>
+      </w:tr>
+      <w:tr>
+        <w:trPr>
+          <w:cantSplit/>
+          <w:jc w:val="center"/>
+        </w:trPr>
+        <w:tc>
+          <w:tcPr>
+            <w:tcW w:w="562" w:type="dxa"/>
+            <w:shd w:val="clear" w:color="auto" w:fill="auto"/>
+          </w:tcPr>
+          <w:p>
+            <w:pPr>
+              <w:rPr>
+                <w:rFonts w:ascii="Arial" w:hAnsi="Arial" w:cs="Arial"/>
+              </w:rPr>
+            </w:pPr>
+            <w:r>
+              <w:rPr>
+                <w:rFonts w:ascii="Arial" w:hAnsi="Arial" w:cs="Arial"/>
+              </w:rPr>
+              <w:t>10</w:t>
+            </w:r>
+          </w:p>
+        </w:tc>
+        <w:tc>
+          <w:tcPr>
+            <w:tcW w:w="3969" w:type="dxa"/>
+            <w:shd w:val="clear" w:color="auto" w:fill="auto"/>
+          </w:tcPr>
+          <w:p>
+            <w:pPr>
+              <w:rPr>
+                <w:rFonts w:ascii="Arial" w:hAnsi="Arial" w:cs="Arial"/>
+              </w:rPr>
+            </w:pPr>
+            <w:proofErr w:type="spellStart"/>
+            <w:r>
+              <w:rPr>
+                <w:rFonts w:ascii="Arial" w:hAnsi="Arial" w:cs="Arial"/>
+              </w:rPr>
+              <w:t>Tappez</w:t>
+            </w:r>
+            <w:proofErr w:type="spellEnd"/>
+            <w:r>
+              <w:rPr>
+                <w:rFonts w:ascii="Arial" w:hAnsi="Arial" w:cs="Arial"/>
+              </w:rPr>
+              <w:t xml:space="preserve"> la commande </w:t>
+            </w:r>
+            <w:proofErr w:type="spellStart"/>
+            <w:r>
+              <w:rPr>
+                <w:rFonts w:ascii="Arial" w:hAnsi="Arial" w:cs="Arial"/>
+                <w:b/>
+                <w:bCs/>
+              </w:rPr>
+              <w:t>npm</w:t>
+            </w:r>
+            <w:proofErr w:type="spellEnd"/>
+            <w:r>
+              <w:rPr>
+                <w:rFonts w:ascii="Arial" w:hAnsi="Arial" w:cs="Arial"/>
+                <w:b/>
+                <w:bCs/>
+              </w:rPr>
+              <w:t xml:space="preserve"> start </w:t>
+            </w:r>
+            <w:r>
+              <w:rPr>
+                <w:rFonts w:ascii="Arial" w:hAnsi="Arial" w:cs="Arial"/>
+              </w:rPr>
+              <w:t xml:space="preserve">pour lancer le serveur </w:t>
+            </w:r>
+            <w:proofErr w:type="spellStart"/>
+            <w:r>
+              <w:rPr>
+                <w:rFonts w:ascii="Arial" w:hAnsi="Arial" w:cs="Arial"/>
+              </w:rPr>
+              <w:t>node</w:t>
+            </w:r>
+            <w:proofErr w:type="spellEnd"/>
+            <w:r>
+              <w:rPr>
+                <w:rFonts w:ascii="Arial" w:hAnsi="Arial" w:cs="Arial"/>
+              </w:rPr>
+              <w:t xml:space="preserve"> </w:t>
+            </w:r>
+            <w:proofErr w:type="spellStart"/>
+            <w:r>
+              <w:rPr>
+                <w:rFonts w:ascii="Arial" w:hAnsi="Arial" w:cs="Arial"/>
+              </w:rPr>
+              <w:t>js</w:t>
+            </w:r>
+            <w:proofErr w:type="spellEnd"/>
+            <w:r>
+              <w:rPr>
+                <w:rFonts w:ascii="Arial" w:hAnsi="Arial" w:cs="Arial"/>
+              </w:rPr>
+              <w:t>.</w:t>
+            </w:r>
+          </w:p>
           <w:p>
             <w:pPr>
               <w:rPr>
@@ -2251,8 +3712,144 @@
               <w:rPr>
                 <w:rFonts w:ascii="Arial" w:hAnsi="Arial" w:cs="Arial"/>
               </w:rPr>
-              <w:t xml:space="preserve"> l’adresse </w:t>
-            </w:r>
+              <w:t xml:space="preserve"> l’adresse localhost :3000</w:t>
+            </w:r>
+            <w:r>
+              <w:rPr>
+                <w:rFonts w:ascii="Arial" w:hAnsi="Arial" w:cs="Arial"/>
+              </w:rPr>
+              <w:t xml:space="preserve"> si nécessaire</w:t>
+            </w:r>
+            <w:r>
+              <w:rPr>
+                <w:rFonts w:ascii="Arial" w:hAnsi="Arial" w:cs="Arial"/>
+              </w:rPr>
+              <w:t>)</w:t>
+            </w:r>
+          </w:p>
+          <w:p>
+            <w:pPr>
+              <w:rPr>
+                <w:rFonts w:ascii="Arial" w:hAnsi="Arial" w:cs="Arial"/>
+              </w:rPr>
+            </w:pPr>
+          </w:p>
+        </w:tc>
+        <w:tc>
+          <w:tcPr>
+            <w:tcW w:w="3096" w:type="dxa"/>
+            <w:shd w:val="clear" w:color="auto" w:fill="auto"/>
+          </w:tcPr>
+          <w:p>
+            <w:pPr>
+              <w:rPr>
+                <w:rFonts w:ascii="Arial" w:hAnsi="Arial" w:cs="Arial"/>
+              </w:rPr>
+            </w:pPr>
+          </w:p>
+        </w:tc>
+        <w:tc>
+          <w:tcPr>
+            <w:tcW w:w="971" w:type="dxa"/>
+          </w:tcPr>
+          <w:p>
+            <w:pPr>
+              <w:jc w:val="center"/>
+              <w:rPr>
+                <w:rFonts w:ascii="Arial" w:hAnsi="Arial" w:cs="Arial"/>
+              </w:rPr>
+            </w:pPr>
+          </w:p>
+        </w:tc>
+        <w:tc>
+          <w:tcPr>
+            <w:tcW w:w="971" w:type="dxa"/>
+            <w:shd w:val="clear" w:color="auto" w:fill="auto"/>
+          </w:tcPr>
+          <w:p>
+            <w:pPr>
+              <w:jc w:val="center"/>
+              <w:rPr>
+                <w:rFonts w:ascii="Arial" w:hAnsi="Arial" w:cs="Arial"/>
+              </w:rPr>
+            </w:pPr>
+          </w:p>
+        </w:tc>
+        <w:tc>
+          <w:tcPr>
+            <w:tcW w:w="971" w:type="dxa"/>
+          </w:tcPr>
+          <w:p>
+            <w:pPr>
+              <w:jc w:val="center"/>
+              <w:rPr>
+                <w:rFonts w:ascii="Arial" w:hAnsi="Arial" w:cs="Arial"/>
+              </w:rPr>
+            </w:pPr>
+          </w:p>
+        </w:tc>
+        <w:tc>
+          <w:tcPr>
+            <w:tcW w:w="971" w:type="dxa"/>
+          </w:tcPr>
+          <w:p>
+            <w:pPr>
+              <w:jc w:val="center"/>
+              <w:rPr>
+                <w:rFonts w:ascii="Arial" w:hAnsi="Arial" w:cs="Arial"/>
+              </w:rPr>
+            </w:pPr>
+          </w:p>
+        </w:tc>
+      </w:tr>
+      <w:tr>
+        <w:trPr>
+          <w:cantSplit/>
+          <w:jc w:val="center"/>
+        </w:trPr>
+        <w:tc>
+          <w:tcPr>
+            <w:tcW w:w="562" w:type="dxa"/>
+            <w:shd w:val="clear" w:color="auto" w:fill="auto"/>
+          </w:tcPr>
+          <w:p>
+            <w:pPr>
+              <w:rPr>
+                <w:rFonts w:ascii="Arial" w:hAnsi="Arial" w:cs="Arial"/>
+              </w:rPr>
+            </w:pPr>
+            <w:r>
+              <w:rPr>
+                <w:rFonts w:ascii="Arial" w:hAnsi="Arial" w:cs="Arial"/>
+              </w:rPr>
+              <w:t>11</w:t>
+            </w:r>
+          </w:p>
+        </w:tc>
+        <w:tc>
+          <w:tcPr>
+            <w:tcW w:w="3969" w:type="dxa"/>
+            <w:shd w:val="clear" w:color="auto" w:fill="auto"/>
+          </w:tcPr>
+          <w:p>
+            <w:pPr>
+              <w:rPr>
+                <w:rFonts w:ascii="Arial" w:hAnsi="Arial" w:cs="Arial"/>
+              </w:rPr>
+            </w:pPr>
+          </w:p>
+        </w:tc>
+        <w:tc>
+          <w:tcPr>
+            <w:tcW w:w="4258" w:type="dxa"/>
+            <w:shd w:val="clear" w:color="auto" w:fill="auto"/>
+          </w:tcPr>
+          <w:p>
+            <w:pPr>
+              <w:rPr>
+                <w:rFonts w:ascii="Arial" w:hAnsi="Arial" w:cs="Arial"/>
+              </w:rPr>
+            </w:pPr>
           </w:p>
         </w:tc>
         <w:tc>

</xml_diff>